<commit_message>
sub model + conf
</commit_message>
<xml_diff>
--- a/doc/system/Planning.docx
+++ b/doc/system/Planning.docx
@@ -507,6 +507,9 @@
       </w:pPr>
       <w:r>
         <w:t>Automatically assigned to an exam center</w:t>
+      </w:r>
+      <w:r>
+        <w:t xml:space="preserve"> (selected when import the excel file)</w:t>
       </w:r>
     </w:p>
     <w:p>
@@ -3210,7 +3213,7 @@
 </file>
 
 <file path=customXml/itemProps1.xml><?xml version="1.0" encoding="utf-8"?>
-<ds:datastoreItem xmlns:ds="http://schemas.openxmlformats.org/officeDocument/2006/customXml" ds:itemID="{27C9D93C-A2FC-41F9-8845-1A1E97B82F47}">
+<ds:datastoreItem xmlns:ds="http://schemas.openxmlformats.org/officeDocument/2006/customXml" ds:itemID="{7C048DA9-C165-423D-8BA6-F97868EF4242}">
   <ds:schemaRefs>
     <ds:schemaRef ds:uri="http://schemas.openxmlformats.org/officeDocument/2006/bibliography"/>
   </ds:schemaRefs>

</xml_diff>